<commit_message>
Summary skill set updated
</commit_message>
<xml_diff>
--- a/Anu-msp-resume.docx
+++ b/Anu-msp-resume.docx
@@ -59,13 +59,31 @@
               </w:rPr>
               <w:br/>
             </w:r>
+            <w:proofErr w:type="spellStart"/>
             <w:r>
               <w:rPr>
                 <w:rFonts w:ascii="Calibri" w:hAnsi="Calibri"/>
                 <w:sz w:val="52"/>
               </w:rPr>
-              <w:t>Anusha Patil</w:t>
-            </w:r>
+              <w:t>Anusha</w:t>
+            </w:r>
+            <w:proofErr w:type="spellEnd"/>
+            <w:r>
+              <w:rPr>
+                <w:rFonts w:ascii="Calibri" w:hAnsi="Calibri"/>
+                <w:sz w:val="52"/>
+              </w:rPr>
+              <w:t xml:space="preserve"> </w:t>
+            </w:r>
+            <w:proofErr w:type="spellStart"/>
+            <w:r>
+              <w:rPr>
+                <w:rFonts w:ascii="Calibri" w:hAnsi="Calibri"/>
+                <w:sz w:val="52"/>
+              </w:rPr>
+              <w:t>Patil</w:t>
+            </w:r>
+            <w:proofErr w:type="spellEnd"/>
           </w:p>
           <w:p>
             <w:pPr>
@@ -182,7 +200,14 @@
                 <w:rFonts w:ascii="Calibri" w:hAnsi="Calibri"/>
                 <w:sz w:val="22"/>
               </w:rPr>
-              <w:t xml:space="preserve"> (+1)</w:t>
+              <w:t xml:space="preserve"> +1-612-</w:t>
+            </w:r>
+            <w:r>
+              <w:rPr>
+                <w:rFonts w:ascii="Calibri" w:hAnsi="Calibri"/>
+                <w:sz w:val="22"/>
+              </w:rPr>
+              <w:t>517-6306</w:t>
             </w:r>
           </w:p>
           <w:p>
@@ -199,7 +224,16 @@
                 <w:rFonts w:ascii="Calibri" w:hAnsi="Calibri"/>
                 <w:sz w:val="22"/>
               </w:rPr>
-              <w:t>Email: anushacs.patil@gmail.com</w:t>
+              <w:t>Email: a</w:t>
+            </w:r>
+            <w:bookmarkStart w:id="0" w:name="_GoBack"/>
+            <w:bookmarkEnd w:id="0"/>
+            <w:r>
+              <w:rPr>
+                <w:rFonts w:ascii="Calibri" w:hAnsi="Calibri"/>
+                <w:sz w:val="22"/>
+              </w:rPr>
+              <w:t>nushacs.patil@gmail.com</w:t>
             </w:r>
           </w:p>
           <w:p>
@@ -424,7 +458,7 @@
                 <w:sz w:val="24"/>
                 <w:szCs w:val="24"/>
               </w:rPr>
-              <w:t>I have overall 4.5</w:t>
+              <w:t>Started career in March – 2014 as a software developer</w:t>
             </w:r>
             <w:r>
               <w:rPr>
@@ -432,7 +466,7 @@
                 <w:sz w:val="24"/>
                 <w:szCs w:val="24"/>
               </w:rPr>
-              <w:t xml:space="preserve"> years of experience as a software developer in e-learning and e-commerce domains.</w:t>
+              <w:t>.</w:t>
             </w:r>
           </w:p>
           <w:p>
@@ -456,7 +490,7 @@
                 <w:sz w:val="24"/>
                 <w:szCs w:val="24"/>
               </w:rPr>
-              <w:t>Have 1.5 years of experience in web technologies, p</w:t>
+              <w:t xml:space="preserve">Worked for </w:t>
             </w:r>
             <w:r>
               <w:rPr>
@@ -464,39 +498,7 @@
                 <w:sz w:val="24"/>
                 <w:szCs w:val="24"/>
               </w:rPr>
-              <w:t xml:space="preserve">layed </w:t>
-            </w:r>
-            <w:r>
-              <w:rPr>
-                <w:rFonts w:ascii="Calibri" w:hAnsi="Calibri"/>
-                <w:sz w:val="24"/>
-                <w:szCs w:val="24"/>
-              </w:rPr>
-              <w:t>vital</w:t>
-            </w:r>
-            <w:r>
-              <w:rPr>
-                <w:rFonts w:ascii="Calibri" w:hAnsi="Calibri"/>
-                <w:sz w:val="24"/>
-                <w:szCs w:val="24"/>
-              </w:rPr>
-              <w:t xml:space="preserve"> role in</w:t>
-            </w:r>
-            <w:r>
-              <w:rPr>
-                <w:rFonts w:ascii="Calibri" w:hAnsi="Calibri"/>
-                <w:sz w:val="24"/>
-                <w:szCs w:val="24"/>
-              </w:rPr>
-              <w:t xml:space="preserve"> a</w:t>
-            </w:r>
-            <w:r>
-              <w:rPr>
-                <w:rFonts w:ascii="Calibri" w:hAnsi="Calibri"/>
-                <w:sz w:val="24"/>
-                <w:szCs w:val="24"/>
-              </w:rPr>
-              <w:t xml:space="preserve"> team (two members) to build react application from scratch.</w:t>
+              <w:t>e-learning and e-commerce domains.</w:t>
             </w:r>
           </w:p>
           <w:p>
@@ -510,6 +512,7 @@
               <w:cnfStyle w:val="000000000000" w:firstRow="0" w:lastRow="0" w:firstColumn="0" w:lastColumn="0" w:oddVBand="0" w:evenVBand="0" w:oddHBand="0" w:evenHBand="0" w:firstRowFirstColumn="0" w:firstRowLastColumn="0" w:lastRowFirstColumn="0" w:lastRowLastColumn="0"/>
               <w:rPr>
                 <w:rFonts w:ascii="Calibri" w:hAnsi="Calibri"/>
+                <w:sz w:val="24"/>
                 <w:szCs w:val="24"/>
               </w:rPr>
             </w:pPr>
@@ -519,6 +522,109 @@
                 <w:sz w:val="24"/>
                 <w:szCs w:val="24"/>
               </w:rPr>
+              <w:t xml:space="preserve">Worked </w:t>
+            </w:r>
+            <w:r>
+              <w:rPr>
+                <w:rFonts w:ascii="Calibri" w:hAnsi="Calibri"/>
+                <w:sz w:val="24"/>
+                <w:szCs w:val="24"/>
+              </w:rPr>
+              <w:t>2+</w:t>
+            </w:r>
+            <w:r>
+              <w:rPr>
+                <w:rFonts w:ascii="Calibri" w:hAnsi="Calibri"/>
+                <w:sz w:val="24"/>
+                <w:szCs w:val="24"/>
+              </w:rPr>
+              <w:t xml:space="preserve"> years </w:t>
+            </w:r>
+            <w:r>
+              <w:rPr>
+                <w:rFonts w:ascii="Calibri" w:hAnsi="Calibri"/>
+                <w:sz w:val="24"/>
+                <w:szCs w:val="24"/>
+              </w:rPr>
+              <w:t>on web technologies.</w:t>
+            </w:r>
+            <w:r>
+              <w:rPr>
+                <w:rFonts w:ascii="Calibri" w:hAnsi="Calibri"/>
+                <w:sz w:val="24"/>
+                <w:szCs w:val="24"/>
+              </w:rPr>
+              <w:t xml:space="preserve"> </w:t>
+            </w:r>
+            <w:r>
+              <w:rPr>
+                <w:rFonts w:ascii="Calibri" w:hAnsi="Calibri"/>
+                <w:sz w:val="24"/>
+                <w:szCs w:val="24"/>
+              </w:rPr>
+              <w:t>P</w:t>
+            </w:r>
+            <w:r>
+              <w:rPr>
+                <w:rFonts w:ascii="Calibri" w:hAnsi="Calibri"/>
+                <w:sz w:val="24"/>
+                <w:szCs w:val="24"/>
+              </w:rPr>
+              <w:t xml:space="preserve">layed </w:t>
+            </w:r>
+            <w:r>
+              <w:rPr>
+                <w:rFonts w:ascii="Calibri" w:hAnsi="Calibri"/>
+                <w:sz w:val="24"/>
+                <w:szCs w:val="24"/>
+              </w:rPr>
+              <w:t>vital</w:t>
+            </w:r>
+            <w:r>
+              <w:rPr>
+                <w:rFonts w:ascii="Calibri" w:hAnsi="Calibri"/>
+                <w:sz w:val="24"/>
+                <w:szCs w:val="24"/>
+              </w:rPr>
+              <w:t xml:space="preserve"> role in</w:t>
+            </w:r>
+            <w:r>
+              <w:rPr>
+                <w:rFonts w:ascii="Calibri" w:hAnsi="Calibri"/>
+                <w:sz w:val="24"/>
+                <w:szCs w:val="24"/>
+              </w:rPr>
+              <w:t xml:space="preserve"> a</w:t>
+            </w:r>
+            <w:r>
+              <w:rPr>
+                <w:rFonts w:ascii="Calibri" w:hAnsi="Calibri"/>
+                <w:sz w:val="24"/>
+                <w:szCs w:val="24"/>
+              </w:rPr>
+              <w:t xml:space="preserve"> team (two members) to build react application from scratch.</w:t>
+            </w:r>
+          </w:p>
+          <w:p>
+            <w:pPr>
+              <w:pStyle w:val="NoSpacing"/>
+              <w:numPr>
+                <w:ilvl w:val="0"/>
+                <w:numId w:val="1"/>
+              </w:numPr>
+              <w:spacing w:line="276" w:lineRule="auto"/>
+              <w:cnfStyle w:val="000000000000" w:firstRow="0" w:lastRow="0" w:firstColumn="0" w:lastColumn="0" w:oddVBand="0" w:evenVBand="0" w:oddHBand="0" w:evenHBand="0" w:firstRowFirstColumn="0" w:firstRowLastColumn="0" w:lastRowFirstColumn="0" w:lastRowLastColumn="0"/>
+              <w:rPr>
+                <w:rFonts w:ascii="Calibri" w:hAnsi="Calibri"/>
+                <w:szCs w:val="24"/>
+              </w:rPr>
+            </w:pPr>
+            <w:r>
+              <w:rPr>
+                <w:rFonts w:ascii="Calibri" w:hAnsi="Calibri"/>
+                <w:sz w:val="24"/>
+                <w:szCs w:val="24"/>
+              </w:rPr>
               <w:t>Have</w:t>
             </w:r>
             <w:r>
@@ -527,7 +633,7 @@
                 <w:sz w:val="24"/>
                 <w:szCs w:val="24"/>
               </w:rPr>
-              <w:t xml:space="preserve"> 3 years of </w:t>
+              <w:t xml:space="preserve"> </w:t>
             </w:r>
             <w:r>
               <w:rPr>
@@ -535,6 +641,22 @@
                 <w:sz w:val="24"/>
                 <w:szCs w:val="24"/>
               </w:rPr>
+              <w:t>2.5+</w:t>
+            </w:r>
+            <w:r>
+              <w:rPr>
+                <w:rFonts w:ascii="Calibri" w:hAnsi="Calibri"/>
+                <w:sz w:val="24"/>
+                <w:szCs w:val="24"/>
+              </w:rPr>
+              <w:t xml:space="preserve"> years of </w:t>
+            </w:r>
+            <w:r>
+              <w:rPr>
+                <w:rFonts w:ascii="Calibri" w:hAnsi="Calibri"/>
+                <w:sz w:val="24"/>
+                <w:szCs w:val="24"/>
+              </w:rPr>
               <w:t>hands</w:t>
             </w:r>
             <w:r>
@@ -559,7 +681,7 @@
                 <w:sz w:val="24"/>
                 <w:szCs w:val="24"/>
               </w:rPr>
-              <w:t>experience in software product design and devel</w:t>
+              <w:t xml:space="preserve">experience in </w:t>
             </w:r>
             <w:r>
               <w:rPr>
@@ -567,7 +689,23 @@
                 <w:sz w:val="24"/>
                 <w:szCs w:val="24"/>
               </w:rPr>
-              <w:t>opment in the mobile domain-iOS.</w:t>
+              <w:t>building products using native iOS technologies</w:t>
+            </w:r>
+            <w:r>
+              <w:rPr>
+                <w:rFonts w:ascii="Calibri" w:hAnsi="Calibri"/>
+                <w:sz w:val="24"/>
+                <w:szCs w:val="24"/>
+              </w:rPr>
+              <w:t>.</w:t>
+            </w:r>
+            <w:r>
+              <w:rPr>
+                <w:rFonts w:ascii="Calibri" w:hAnsi="Calibri"/>
+                <w:sz w:val="24"/>
+                <w:szCs w:val="24"/>
+              </w:rPr>
+              <w:t xml:space="preserve"> </w:t>
             </w:r>
           </w:p>
         </w:tc>
@@ -770,7 +908,7 @@
                 <w:b w:val="0"/>
                 <w:sz w:val="22"/>
               </w:rPr>
-              <w:t xml:space="preserve">React </w:t>
+              <w:t>JavaScript ES6</w:t>
             </w:r>
             <w:r>
               <w:rPr>
@@ -779,7 +917,7 @@
                 <w:b w:val="0"/>
                 <w:sz w:val="22"/>
               </w:rPr>
-              <w:t>JS</w:t>
+              <w:t>, Swift, Objective C</w:t>
             </w:r>
             <w:r>
               <w:rPr>
@@ -788,7 +926,52 @@
                 <w:b w:val="0"/>
                 <w:sz w:val="22"/>
               </w:rPr>
-              <w:t>, HTML, CSS, JavaScript ES6, Node, Swift, Objective C.</w:t>
+              <w:t xml:space="preserve">,  </w:t>
+            </w:r>
+            <w:r>
+              <w:rPr>
+                <w:rStyle w:val="Strong"/>
+                <w:rFonts w:ascii="Calibri" w:hAnsi="Calibri"/>
+                <w:b w:val="0"/>
+                <w:sz w:val="22"/>
+              </w:rPr>
+              <w:t>HTML, CSS,</w:t>
+            </w:r>
+            <w:r>
+              <w:rPr>
+                <w:rStyle w:val="Strong"/>
+                <w:rFonts w:ascii="Calibri" w:hAnsi="Calibri"/>
+                <w:b w:val="0"/>
+                <w:sz w:val="22"/>
+              </w:rPr>
+              <w:t xml:space="preserve"> </w:t>
+            </w:r>
+            <w:r>
+              <w:rPr>
+                <w:rStyle w:val="Strong"/>
+                <w:rFonts w:ascii="Calibri" w:hAnsi="Calibri"/>
+                <w:b w:val="0"/>
+                <w:sz w:val="22"/>
+              </w:rPr>
+              <w:t xml:space="preserve"> </w:t>
+            </w:r>
+            <w:r>
+              <w:rPr>
+                <w:rStyle w:val="Strong"/>
+                <w:rFonts w:ascii="Calibri" w:hAnsi="Calibri"/>
+                <w:b w:val="0"/>
+                <w:sz w:val="22"/>
+              </w:rPr>
+              <w:t>XML</w:t>
+            </w:r>
+            <w:r>
+              <w:rPr>
+                <w:rStyle w:val="Strong"/>
+                <w:rFonts w:ascii="Calibri" w:hAnsi="Calibri"/>
+                <w:b w:val="0"/>
+                <w:sz w:val="22"/>
+              </w:rPr>
+              <w:t>.</w:t>
             </w:r>
           </w:p>
         </w:tc>
@@ -883,7 +1066,15 @@
                 <w:rFonts w:ascii="Calibri" w:hAnsi="Calibri"/>
                 <w:sz w:val="22"/>
               </w:rPr>
-              <w:t>Web services</w:t>
+              <w:t>Frameworks</w:t>
+            </w:r>
+            <w:r>
+              <w:rPr>
+                <w:rStyle w:val="Strong"/>
+                <w:rFonts w:ascii="Calibri" w:hAnsi="Calibri"/>
+                <w:sz w:val="22"/>
+              </w:rPr>
+              <w:t xml:space="preserve"> </w:t>
             </w:r>
           </w:p>
         </w:tc>
@@ -908,6 +1099,7 @@
                 <w:sz w:val="22"/>
               </w:rPr>
             </w:pPr>
+            <w:proofErr w:type="spellStart"/>
             <w:r>
               <w:rPr>
                 <w:rStyle w:val="Strong"/>
@@ -915,7 +1107,93 @@
                 <w:b w:val="0"/>
                 <w:sz w:val="22"/>
               </w:rPr>
-              <w:t>RESTful (developed, consumed), SOAP (consumed)</w:t>
+              <w:t>ReactJS</w:t>
+            </w:r>
+            <w:proofErr w:type="spellEnd"/>
+            <w:r>
+              <w:rPr>
+                <w:rStyle w:val="Strong"/>
+                <w:rFonts w:ascii="Calibri" w:hAnsi="Calibri"/>
+                <w:b w:val="0"/>
+                <w:sz w:val="22"/>
+              </w:rPr>
+              <w:t>,</w:t>
+            </w:r>
+            <w:r>
+              <w:rPr>
+                <w:rStyle w:val="Strong"/>
+                <w:rFonts w:ascii="Calibri" w:hAnsi="Calibri"/>
+                <w:b w:val="0"/>
+                <w:sz w:val="22"/>
+              </w:rPr>
+              <w:t xml:space="preserve"> </w:t>
+            </w:r>
+            <w:proofErr w:type="spellStart"/>
+            <w:r>
+              <w:rPr>
+                <w:rStyle w:val="Strong"/>
+                <w:rFonts w:ascii="Calibri" w:hAnsi="Calibri"/>
+                <w:b w:val="0"/>
+                <w:sz w:val="22"/>
+              </w:rPr>
+              <w:t>Redux</w:t>
+            </w:r>
+            <w:proofErr w:type="spellEnd"/>
+            <w:r>
+              <w:rPr>
+                <w:rStyle w:val="Strong"/>
+                <w:rFonts w:ascii="Calibri" w:hAnsi="Calibri"/>
+                <w:b w:val="0"/>
+                <w:sz w:val="22"/>
+              </w:rPr>
+              <w:t xml:space="preserve">, </w:t>
+            </w:r>
+            <w:proofErr w:type="spellStart"/>
+            <w:r>
+              <w:rPr>
+                <w:rStyle w:val="Strong"/>
+                <w:rFonts w:ascii="Calibri" w:hAnsi="Calibri"/>
+                <w:b w:val="0"/>
+                <w:sz w:val="22"/>
+              </w:rPr>
+              <w:t>Thunk</w:t>
+            </w:r>
+            <w:proofErr w:type="spellEnd"/>
+            <w:r>
+              <w:rPr>
+                <w:rStyle w:val="Strong"/>
+                <w:rFonts w:ascii="Calibri" w:hAnsi="Calibri"/>
+                <w:b w:val="0"/>
+                <w:sz w:val="22"/>
+              </w:rPr>
+              <w:t xml:space="preserve">, </w:t>
+            </w:r>
+            <w:r>
+              <w:rPr>
+                <w:rStyle w:val="Strong"/>
+                <w:rFonts w:ascii="Calibri" w:hAnsi="Calibri"/>
+                <w:b w:val="0"/>
+                <w:sz w:val="22"/>
+              </w:rPr>
+              <w:t>Node</w:t>
+            </w:r>
+            <w:r>
+              <w:rPr>
+                <w:rStyle w:val="Strong"/>
+                <w:rFonts w:ascii="Calibri" w:hAnsi="Calibri"/>
+                <w:b w:val="0"/>
+                <w:sz w:val="22"/>
+              </w:rPr>
+              <w:t>, Cocoa Touch, iOS</w:t>
+            </w:r>
+            <w:r>
+              <w:rPr>
+                <w:rStyle w:val="Strong"/>
+                <w:rFonts w:ascii="Calibri" w:hAnsi="Calibri"/>
+                <w:b w:val="0"/>
+                <w:sz w:val="22"/>
+              </w:rPr>
+              <w:t xml:space="preserve"> </w:t>
             </w:r>
           </w:p>
         </w:tc>
@@ -1010,7 +1288,15 @@
                 <w:rFonts w:ascii="Calibri" w:hAnsi="Calibri"/>
                 <w:sz w:val="22"/>
               </w:rPr>
-              <w:t>Mobile and Supporting technologies</w:t>
+              <w:t>Web services</w:t>
+            </w:r>
+            <w:r>
+              <w:rPr>
+                <w:rStyle w:val="Strong"/>
+                <w:rFonts w:ascii="Calibri" w:hAnsi="Calibri"/>
+                <w:sz w:val="22"/>
+              </w:rPr>
+              <w:t xml:space="preserve"> and supporting</w:t>
             </w:r>
           </w:p>
         </w:tc>
@@ -1035,6 +1321,7 @@
                 <w:sz w:val="22"/>
               </w:rPr>
             </w:pPr>
+            <w:proofErr w:type="spellStart"/>
             <w:r>
               <w:rPr>
                 <w:rStyle w:val="Strong"/>
@@ -1042,7 +1329,26 @@
                 <w:b w:val="0"/>
                 <w:sz w:val="22"/>
               </w:rPr>
-              <w:t>iOS and XML, JSON</w:t>
+              <w:t>RESTful</w:t>
+            </w:r>
+            <w:proofErr w:type="spellEnd"/>
+            <w:r>
+              <w:rPr>
+                <w:rStyle w:val="Strong"/>
+                <w:rFonts w:ascii="Calibri" w:hAnsi="Calibri"/>
+                <w:b w:val="0"/>
+                <w:sz w:val="22"/>
+              </w:rPr>
+              <w:t xml:space="preserve"> (developed, consumed),</w:t>
+            </w:r>
+            <w:r>
+              <w:rPr>
+                <w:rStyle w:val="Strong"/>
+                <w:rFonts w:ascii="Calibri" w:hAnsi="Calibri"/>
+                <w:b w:val="0"/>
+                <w:sz w:val="22"/>
+              </w:rPr>
+              <w:t xml:space="preserve"> JSON</w:t>
             </w:r>
           </w:p>
         </w:tc>
@@ -1169,7 +1475,27 @@
                 <w:b w:val="0"/>
                 <w:sz w:val="22"/>
               </w:rPr>
-              <w:t>Visual Studio Code, Eclipse, Xcode, Interface builder, Instruments, Source tree, iOS –Simulators, Unity.</w:t>
+              <w:t xml:space="preserve">Visual Studio Code, Eclipse, </w:t>
+            </w:r>
+            <w:proofErr w:type="spellStart"/>
+            <w:r>
+              <w:rPr>
+                <w:rStyle w:val="Strong"/>
+                <w:rFonts w:ascii="Calibri" w:hAnsi="Calibri"/>
+                <w:b w:val="0"/>
+                <w:sz w:val="22"/>
+              </w:rPr>
+              <w:t>Xcode</w:t>
+            </w:r>
+            <w:proofErr w:type="spellEnd"/>
+            <w:r>
+              <w:rPr>
+                <w:rStyle w:val="Strong"/>
+                <w:rFonts w:ascii="Calibri" w:hAnsi="Calibri"/>
+                <w:b w:val="0"/>
+                <w:sz w:val="22"/>
+              </w:rPr>
+              <w:t>, Interface builder, Instruments, Source tree, iOS –Simulators, Unity.</w:t>
             </w:r>
           </w:p>
         </w:tc>
@@ -1289,6 +1615,7 @@
                 <w:sz w:val="22"/>
               </w:rPr>
             </w:pPr>
+            <w:proofErr w:type="spellStart"/>
             <w:r>
               <w:rPr>
                 <w:rStyle w:val="Strong"/>
@@ -1296,7 +1623,57 @@
                 <w:b w:val="0"/>
                 <w:sz w:val="22"/>
               </w:rPr>
-              <w:t>Kibana, NewRelic, Splunk and Fabric to see the app analytics</w:t>
+              <w:t>Kibana</w:t>
+            </w:r>
+            <w:proofErr w:type="spellEnd"/>
+            <w:r>
+              <w:rPr>
+                <w:rStyle w:val="Strong"/>
+                <w:rFonts w:ascii="Calibri" w:hAnsi="Calibri"/>
+                <w:b w:val="0"/>
+                <w:sz w:val="22"/>
+              </w:rPr>
+              <w:t xml:space="preserve">, </w:t>
+            </w:r>
+            <w:proofErr w:type="spellStart"/>
+            <w:r>
+              <w:rPr>
+                <w:rStyle w:val="Strong"/>
+                <w:rFonts w:ascii="Calibri" w:hAnsi="Calibri"/>
+                <w:b w:val="0"/>
+                <w:sz w:val="22"/>
+              </w:rPr>
+              <w:t>NewRelic</w:t>
+            </w:r>
+            <w:proofErr w:type="spellEnd"/>
+            <w:r>
+              <w:rPr>
+                <w:rStyle w:val="Strong"/>
+                <w:rFonts w:ascii="Calibri" w:hAnsi="Calibri"/>
+                <w:b w:val="0"/>
+                <w:sz w:val="22"/>
+              </w:rPr>
+              <w:t xml:space="preserve">, </w:t>
+            </w:r>
+            <w:proofErr w:type="spellStart"/>
+            <w:r>
+              <w:rPr>
+                <w:rStyle w:val="Strong"/>
+                <w:rFonts w:ascii="Calibri" w:hAnsi="Calibri"/>
+                <w:b w:val="0"/>
+                <w:sz w:val="22"/>
+              </w:rPr>
+              <w:t>Splunk</w:t>
+            </w:r>
+            <w:proofErr w:type="spellEnd"/>
+            <w:r>
+              <w:rPr>
+                <w:rStyle w:val="Strong"/>
+                <w:rFonts w:ascii="Calibri" w:hAnsi="Calibri"/>
+                <w:b w:val="0"/>
+                <w:sz w:val="22"/>
+              </w:rPr>
+              <w:t xml:space="preserve"> and Fabric to see the app analytics</w:t>
             </w:r>
           </w:p>
         </w:tc>
@@ -1423,7 +1800,16 @@
                 <w:b w:val="0"/>
                 <w:sz w:val="22"/>
               </w:rPr>
-              <w:t>React native.</w:t>
+              <w:t>React N</w:t>
+            </w:r>
+            <w:r>
+              <w:rPr>
+                <w:rStyle w:val="Strong"/>
+                <w:rFonts w:ascii="Calibri" w:hAnsi="Calibri"/>
+                <w:b w:val="0"/>
+                <w:sz w:val="22"/>
+              </w:rPr>
+              <w:t>ative.</w:t>
             </w:r>
           </w:p>
         </w:tc>
@@ -1550,7 +1936,7 @@
                 <w:b w:val="0"/>
                 <w:sz w:val="22"/>
               </w:rPr>
-              <w:t>Windows, Mac OS (Cocoa Touch framework).</w:t>
+              <w:t>Windows, Mac OS</w:t>
             </w:r>
           </w:p>
         </w:tc>
@@ -1797,6 +2183,7 @@
                 <w:sz w:val="22"/>
               </w:rPr>
             </w:pPr>
+            <w:proofErr w:type="spellStart"/>
             <w:r>
               <w:rPr>
                 <w:rStyle w:val="Strong"/>
@@ -1804,8 +2191,69 @@
                 <w:b w:val="0"/>
                 <w:sz w:val="22"/>
               </w:rPr>
-              <w:t>Git, Drone 6, Artifactory, Docker, and Rundeck</w:t>
-            </w:r>
+              <w:t>Git</w:t>
+            </w:r>
+            <w:proofErr w:type="spellEnd"/>
+            <w:r>
+              <w:rPr>
+                <w:rStyle w:val="Strong"/>
+                <w:rFonts w:ascii="Calibri" w:hAnsi="Calibri"/>
+                <w:b w:val="0"/>
+                <w:sz w:val="22"/>
+              </w:rPr>
+              <w:t xml:space="preserve">, Drone 6, </w:t>
+            </w:r>
+            <w:proofErr w:type="spellStart"/>
+            <w:r>
+              <w:rPr>
+                <w:rStyle w:val="Strong"/>
+                <w:rFonts w:ascii="Calibri" w:hAnsi="Calibri"/>
+                <w:b w:val="0"/>
+                <w:sz w:val="22"/>
+              </w:rPr>
+              <w:t>Artifactory</w:t>
+            </w:r>
+            <w:proofErr w:type="spellEnd"/>
+            <w:r>
+              <w:rPr>
+                <w:rStyle w:val="Strong"/>
+                <w:rFonts w:ascii="Calibri" w:hAnsi="Calibri"/>
+                <w:b w:val="0"/>
+                <w:sz w:val="22"/>
+              </w:rPr>
+              <w:t xml:space="preserve">, </w:t>
+            </w:r>
+            <w:proofErr w:type="spellStart"/>
+            <w:r>
+              <w:rPr>
+                <w:rStyle w:val="Strong"/>
+                <w:rFonts w:ascii="Calibri" w:hAnsi="Calibri"/>
+                <w:b w:val="0"/>
+                <w:sz w:val="22"/>
+              </w:rPr>
+              <w:t>Docker</w:t>
+            </w:r>
+            <w:proofErr w:type="spellEnd"/>
+            <w:r>
+              <w:rPr>
+                <w:rStyle w:val="Strong"/>
+                <w:rFonts w:ascii="Calibri" w:hAnsi="Calibri"/>
+                <w:b w:val="0"/>
+                <w:sz w:val="22"/>
+              </w:rPr>
+              <w:t xml:space="preserve">, and </w:t>
+            </w:r>
+            <w:proofErr w:type="spellStart"/>
+            <w:r>
+              <w:rPr>
+                <w:rStyle w:val="Strong"/>
+                <w:rFonts w:ascii="Calibri" w:hAnsi="Calibri"/>
+                <w:b w:val="0"/>
+                <w:sz w:val="22"/>
+              </w:rPr>
+              <w:t>Rundeck</w:t>
+            </w:r>
+            <w:proofErr w:type="spellEnd"/>
           </w:p>
         </w:tc>
       </w:tr>
@@ -2089,6 +2537,7 @@
                 <w:sz w:val="22"/>
               </w:rPr>
             </w:pPr>
+            <w:proofErr w:type="spellStart"/>
             <w:r>
               <w:rPr>
                 <w:rStyle w:val="Strong"/>
@@ -2096,8 +2545,9 @@
                 <w:b w:val="0"/>
                 <w:sz w:val="22"/>
               </w:rPr>
-              <w:t xml:space="preserve">Git, SVN and </w:t>
-            </w:r>
+              <w:t>Git</w:t>
+            </w:r>
+            <w:proofErr w:type="spellEnd"/>
             <w:r>
               <w:rPr>
                 <w:rStyle w:val="Strong"/>
@@ -2105,8 +2555,28 @@
                 <w:b w:val="0"/>
                 <w:sz w:val="22"/>
               </w:rPr>
-              <w:t>Jira, BugZilla</w:t>
-            </w:r>
+              <w:t xml:space="preserve">, SVN and </w:t>
+            </w:r>
+            <w:r>
+              <w:rPr>
+                <w:rStyle w:val="Strong"/>
+                <w:rFonts w:ascii="Calibri" w:hAnsi="Calibri"/>
+                <w:b w:val="0"/>
+                <w:sz w:val="22"/>
+              </w:rPr>
+              <w:t xml:space="preserve">Jira, </w:t>
+            </w:r>
+            <w:proofErr w:type="spellStart"/>
+            <w:r>
+              <w:rPr>
+                <w:rStyle w:val="Strong"/>
+                <w:rFonts w:ascii="Calibri" w:hAnsi="Calibri"/>
+                <w:b w:val="0"/>
+                <w:sz w:val="22"/>
+              </w:rPr>
+              <w:t>BugZilla</w:t>
+            </w:r>
+            <w:proofErr w:type="spellEnd"/>
           </w:p>
         </w:tc>
       </w:tr>
@@ -2298,7 +2768,47 @@
                 <w:sz w:val="24"/>
                 <w:szCs w:val="24"/>
               </w:rPr>
-              <w:t>Feature development, Defect fixing, Attending the business meetings, gathering requirements, writing the test cases, testing, automation and setting up continues deployment using tools.</w:t>
+              <w:t>Feature development, defect fixing, a</w:t>
+            </w:r>
+            <w:r>
+              <w:rPr>
+                <w:rFonts w:ascii="Calibri" w:hAnsi="Calibri"/>
+                <w:sz w:val="24"/>
+                <w:szCs w:val="24"/>
+              </w:rPr>
+              <w:t>ttending the business meetings, gathering requirements, writing the test cases,</w:t>
+            </w:r>
+            <w:r>
+              <w:rPr>
+                <w:rFonts w:ascii="Calibri" w:hAnsi="Calibri"/>
+                <w:sz w:val="24"/>
+                <w:szCs w:val="24"/>
+              </w:rPr>
+              <w:t xml:space="preserve"> manual</w:t>
+            </w:r>
+            <w:r>
+              <w:rPr>
+                <w:rFonts w:ascii="Calibri" w:hAnsi="Calibri"/>
+                <w:sz w:val="24"/>
+                <w:szCs w:val="24"/>
+              </w:rPr>
+              <w:t xml:space="preserve"> testing, automation and setting up continues</w:t>
+            </w:r>
+            <w:r>
+              <w:rPr>
+                <w:rFonts w:ascii="Calibri" w:hAnsi="Calibri"/>
+                <w:sz w:val="24"/>
+                <w:szCs w:val="24"/>
+              </w:rPr>
+              <w:t xml:space="preserve"> integration and</w:t>
+            </w:r>
+            <w:r>
+              <w:rPr>
+                <w:rFonts w:ascii="Calibri" w:hAnsi="Calibri"/>
+                <w:sz w:val="24"/>
+                <w:szCs w:val="24"/>
+              </w:rPr>
+              <w:t xml:space="preserve"> deployment.</w:t>
             </w:r>
           </w:p>
           <w:p>
@@ -2389,7 +2899,23 @@
                 <w:szCs w:val="24"/>
               </w:rPr>
               <w:lastRenderedPageBreak/>
-              <w:t>Worked on Mobile application iOS using Swift from April-2016 to March-2017.</w:t>
+              <w:t>Worked on</w:t>
+            </w:r>
+            <w:r>
+              <w:rPr>
+                <w:rFonts w:ascii="Calibri" w:hAnsi="Calibri"/>
+                <w:sz w:val="24"/>
+                <w:szCs w:val="24"/>
+              </w:rPr>
+              <w:t xml:space="preserve"> iOS m</w:t>
+            </w:r>
+            <w:r>
+              <w:rPr>
+                <w:rFonts w:ascii="Calibri" w:hAnsi="Calibri"/>
+                <w:sz w:val="24"/>
+                <w:szCs w:val="24"/>
+              </w:rPr>
+              <w:t>obile application using Swift from April-2016 to March-2017.</w:t>
             </w:r>
           </w:p>
           <w:p>
@@ -2414,7 +2940,31 @@
                 <w:sz w:val="24"/>
                 <w:szCs w:val="24"/>
               </w:rPr>
-              <w:t>Worked on Web application using React JS – 15+, Node, NPM, Yarn, HTML, CSS, JavaScript from March-2017 to October-2018</w:t>
+              <w:t>Worked on a w</w:t>
+            </w:r>
+            <w:r>
+              <w:rPr>
+                <w:rFonts w:ascii="Calibri" w:hAnsi="Calibri"/>
+                <w:sz w:val="24"/>
+                <w:szCs w:val="24"/>
+              </w:rPr>
+              <w:t xml:space="preserve">eb application using React JS – 15+, Node, NPM, Yarn, HTML, CSS, JavaScript </w:t>
+            </w:r>
+            <w:r>
+              <w:rPr>
+                <w:rFonts w:ascii="Calibri" w:hAnsi="Calibri"/>
+                <w:sz w:val="24"/>
+                <w:szCs w:val="24"/>
+              </w:rPr>
+              <w:t xml:space="preserve">– March 2017 to October </w:t>
+            </w:r>
+            <w:r>
+              <w:rPr>
+                <w:rFonts w:ascii="Calibri" w:hAnsi="Calibri"/>
+                <w:sz w:val="24"/>
+                <w:szCs w:val="24"/>
+              </w:rPr>
+              <w:t>2018</w:t>
             </w:r>
           </w:p>
           <w:p>
@@ -2433,6 +2983,7 @@
                 <w:szCs w:val="24"/>
               </w:rPr>
             </w:pPr>
+            <w:proofErr w:type="spellStart"/>
             <w:r>
               <w:rPr>
                 <w:rFonts w:ascii="Calibri" w:hAnsi="Calibri"/>
@@ -2440,7 +2991,17 @@
                 <w:sz w:val="24"/>
                 <w:szCs w:val="24"/>
               </w:rPr>
-              <w:t xml:space="preserve">Hurix Systems Pvt Ltd </w:t>
+              <w:t>Hurix</w:t>
+            </w:r>
+            <w:proofErr w:type="spellEnd"/>
+            <w:r>
+              <w:rPr>
+                <w:rFonts w:ascii="Calibri" w:hAnsi="Calibri"/>
+                <w:b/>
+                <w:sz w:val="24"/>
+                <w:szCs w:val="24"/>
+              </w:rPr>
+              <w:t xml:space="preserve"> Systems Pvt Ltd </w:t>
             </w:r>
             <w:r>
               <w:rPr>
@@ -2473,7 +3034,55 @@
                 <w:sz w:val="24"/>
                 <w:szCs w:val="24"/>
               </w:rPr>
-              <w:t>Worked on Mobile application iOS using Objective-C, Swift from March-2014 to April-2016</w:t>
+              <w:t xml:space="preserve">Worked on </w:t>
+            </w:r>
+            <w:r>
+              <w:rPr>
+                <w:rFonts w:ascii="Calibri" w:hAnsi="Calibri"/>
+                <w:sz w:val="24"/>
+                <w:szCs w:val="24"/>
+              </w:rPr>
+              <w:t>iOS m</w:t>
+            </w:r>
+            <w:r>
+              <w:rPr>
+                <w:rFonts w:ascii="Calibri" w:hAnsi="Calibri"/>
+                <w:sz w:val="24"/>
+                <w:szCs w:val="24"/>
+              </w:rPr>
+              <w:t xml:space="preserve">obile application </w:t>
+            </w:r>
+            <w:r>
+              <w:rPr>
+                <w:rFonts w:ascii="Calibri" w:hAnsi="Calibri"/>
+                <w:sz w:val="24"/>
+                <w:szCs w:val="24"/>
+              </w:rPr>
+              <w:t xml:space="preserve">development </w:t>
+            </w:r>
+            <w:r>
+              <w:rPr>
+                <w:rFonts w:ascii="Calibri" w:hAnsi="Calibri"/>
+                <w:sz w:val="24"/>
+                <w:szCs w:val="24"/>
+              </w:rPr>
+              <w:t xml:space="preserve">using Objective-C, Swift </w:t>
+            </w:r>
+            <w:r>
+              <w:rPr>
+                <w:rFonts w:ascii="Calibri" w:hAnsi="Calibri"/>
+                <w:sz w:val="24"/>
+                <w:szCs w:val="24"/>
+              </w:rPr>
+              <w:t xml:space="preserve">– March 2014 to April </w:t>
+            </w:r>
+            <w:r>
+              <w:rPr>
+                <w:rFonts w:ascii="Calibri" w:hAnsi="Calibri"/>
+                <w:sz w:val="24"/>
+                <w:szCs w:val="24"/>
+              </w:rPr>
+              <w:t>2016</w:t>
             </w:r>
           </w:p>
           <w:p>
@@ -2565,7 +3174,21 @@
                 <w:rFonts w:ascii="Calibri" w:hAnsi="Calibri"/>
                 <w:sz w:val="24"/>
               </w:rPr>
-              <w:t>Trained on iOS – Jan 2014 to March 2014.</w:t>
+              <w:t xml:space="preserve">Trained on iOS – </w:t>
+            </w:r>
+            <w:r>
+              <w:rPr>
+                <w:rFonts w:ascii="Calibri" w:hAnsi="Calibri"/>
+                <w:sz w:val="24"/>
+              </w:rPr>
+              <w:t>January</w:t>
+            </w:r>
+            <w:r>
+              <w:rPr>
+                <w:rFonts w:ascii="Calibri" w:hAnsi="Calibri"/>
+                <w:sz w:val="24"/>
+              </w:rPr>
+              <w:t xml:space="preserve"> 2014 to March 2014.</w:t>
             </w:r>
           </w:p>
           <w:p>
@@ -2661,7 +3284,39 @@
                 <w:rFonts w:ascii="Calibri" w:hAnsi="Calibri"/>
                 <w:sz w:val="24"/>
               </w:rPr>
-              <w:t xml:space="preserve">with technology stack of Node, React 16, Thunk, Webpack, Yarn, NPM, </w:t>
+              <w:t xml:space="preserve">with technology stack of Node, React 16, </w:t>
+            </w:r>
+            <w:proofErr w:type="spellStart"/>
+            <w:r>
+              <w:rPr>
+                <w:rFonts w:ascii="Calibri" w:hAnsi="Calibri"/>
+                <w:sz w:val="24"/>
+              </w:rPr>
+              <w:t>Thunk</w:t>
+            </w:r>
+            <w:proofErr w:type="spellEnd"/>
+            <w:r>
+              <w:rPr>
+                <w:rFonts w:ascii="Calibri" w:hAnsi="Calibri"/>
+                <w:sz w:val="24"/>
+              </w:rPr>
+              <w:t xml:space="preserve">, </w:t>
+            </w:r>
+            <w:proofErr w:type="spellStart"/>
+            <w:r>
+              <w:rPr>
+                <w:rFonts w:ascii="Calibri" w:hAnsi="Calibri"/>
+                <w:sz w:val="24"/>
+              </w:rPr>
+              <w:t>Webpack</w:t>
+            </w:r>
+            <w:proofErr w:type="spellEnd"/>
+            <w:r>
+              <w:rPr>
+                <w:rFonts w:ascii="Calibri" w:hAnsi="Calibri"/>
+                <w:sz w:val="24"/>
+              </w:rPr>
+              <w:t xml:space="preserve">, Yarn, NPM, </w:t>
             </w:r>
             <w:r>
               <w:rPr>
@@ -2697,7 +3352,21 @@
                 <w:rFonts w:ascii="Calibri" w:hAnsi="Calibri"/>
                 <w:sz w:val="24"/>
               </w:rPr>
-              <w:t xml:space="preserve">Built our own list of reusable components using </w:t>
+              <w:t>Built our own list of reusable</w:t>
+            </w:r>
+            <w:r>
+              <w:rPr>
+                <w:rFonts w:ascii="Calibri" w:hAnsi="Calibri"/>
+                <w:sz w:val="24"/>
+              </w:rPr>
+              <w:t xml:space="preserve"> React</w:t>
+            </w:r>
+            <w:r>
+              <w:rPr>
+                <w:rFonts w:ascii="Calibri" w:hAnsi="Calibri"/>
+                <w:sz w:val="24"/>
+              </w:rPr>
+              <w:t xml:space="preserve"> components using </w:t>
             </w:r>
             <w:r>
               <w:rPr>
@@ -2706,8 +3375,6 @@
               </w:rPr>
               <w:t>Storybook and published in NPM.</w:t>
             </w:r>
-            <w:bookmarkStart w:id="0" w:name="_GoBack"/>
-            <w:bookmarkEnd w:id="0"/>
           </w:p>
           <w:p>
             <w:pPr>
@@ -2766,8 +3433,17 @@
                 <w:rFonts w:ascii="Calibri" w:hAnsi="Calibri"/>
                 <w:sz w:val="24"/>
               </w:rPr>
-              <w:t xml:space="preserve"> docker</w:t>
-            </w:r>
+              <w:t xml:space="preserve"> </w:t>
+            </w:r>
+            <w:proofErr w:type="spellStart"/>
+            <w:r>
+              <w:rPr>
+                <w:rFonts w:ascii="Calibri" w:hAnsi="Calibri"/>
+                <w:sz w:val="24"/>
+              </w:rPr>
+              <w:t>docker</w:t>
+            </w:r>
+            <w:proofErr w:type="spellEnd"/>
             <w:r>
               <w:rPr>
                 <w:rFonts w:ascii="Calibri" w:hAnsi="Calibri"/>
@@ -2794,14 +3470,46 @@
                 <w:rFonts w:ascii="Calibri" w:hAnsi="Calibri"/>
                 <w:sz w:val="24"/>
               </w:rPr>
-              <w:t xml:space="preserve"> docker images, </w:t>
-            </w:r>
-            <w:r>
-              <w:rPr>
-                <w:rFonts w:ascii="Calibri" w:hAnsi="Calibri"/>
-                <w:sz w:val="24"/>
-              </w:rPr>
-              <w:t>keeping build in artifactory, scheduling run deck and notifying to the slack channel/ Email.</w:t>
+              <w:t xml:space="preserve"> </w:t>
+            </w:r>
+            <w:proofErr w:type="spellStart"/>
+            <w:r>
+              <w:rPr>
+                <w:rFonts w:ascii="Calibri" w:hAnsi="Calibri"/>
+                <w:sz w:val="24"/>
+              </w:rPr>
+              <w:t>docker</w:t>
+            </w:r>
+            <w:proofErr w:type="spellEnd"/>
+            <w:r>
+              <w:rPr>
+                <w:rFonts w:ascii="Calibri" w:hAnsi="Calibri"/>
+                <w:sz w:val="24"/>
+              </w:rPr>
+              <w:t xml:space="preserve"> images, </w:t>
+            </w:r>
+            <w:r>
+              <w:rPr>
+                <w:rFonts w:ascii="Calibri" w:hAnsi="Calibri"/>
+                <w:sz w:val="24"/>
+              </w:rPr>
+              <w:t xml:space="preserve">keeping build in </w:t>
+            </w:r>
+            <w:proofErr w:type="spellStart"/>
+            <w:r>
+              <w:rPr>
+                <w:rFonts w:ascii="Calibri" w:hAnsi="Calibri"/>
+                <w:sz w:val="24"/>
+              </w:rPr>
+              <w:t>artifactory</w:t>
+            </w:r>
+            <w:proofErr w:type="spellEnd"/>
+            <w:r>
+              <w:rPr>
+                <w:rFonts w:ascii="Calibri" w:hAnsi="Calibri"/>
+                <w:sz w:val="24"/>
+              </w:rPr>
+              <w:t>, scheduling run deck and notifying to the slack channel/ Email.</w:t>
             </w:r>
           </w:p>
           <w:p>
@@ -2847,21 +3555,23 @@
               </w:rPr>
               <w:t xml:space="preserve">Done setup and also worked on automation of the projects using </w:t>
             </w:r>
+            <w:proofErr w:type="spellStart"/>
             <w:r>
               <w:rPr>
                 <w:rFonts w:ascii="Calibri" w:hAnsi="Calibri"/>
                 <w:b/>
                 <w:sz w:val="24"/>
               </w:rPr>
-              <w:t>webdriver IO</w:t>
-            </w:r>
+              <w:t>webdriver</w:t>
+            </w:r>
+            <w:proofErr w:type="spellEnd"/>
             <w:r>
               <w:rPr>
                 <w:rFonts w:ascii="Calibri" w:hAnsi="Calibri"/>
                 <w:b/>
                 <w:sz w:val="24"/>
               </w:rPr>
-              <w:t xml:space="preserve"> </w:t>
+              <w:t xml:space="preserve"> IO </w:t>
             </w:r>
             <w:r>
               <w:rPr>
@@ -2892,8 +3602,9 @@
                 <w:sz w:val="24"/>
                 <w:szCs w:val="20"/>
               </w:rPr>
-              <w:t>Have intermediate knowledge in</w:t>
-            </w:r>
+              <w:t xml:space="preserve">Have intermediate knowledge in building </w:t>
+            </w:r>
+            <w:proofErr w:type="spellStart"/>
             <w:r>
               <w:rPr>
                 <w:rFonts w:ascii="Calibri" w:hAnsi="Calibri"/>
@@ -2901,8 +3612,9 @@
                 <w:sz w:val="24"/>
                 <w:szCs w:val="20"/>
               </w:rPr>
-              <w:t xml:space="preserve"> building</w:t>
-            </w:r>
+              <w:t>RESTful</w:t>
+            </w:r>
+            <w:proofErr w:type="spellEnd"/>
             <w:r>
               <w:rPr>
                 <w:rFonts w:ascii="Calibri" w:hAnsi="Calibri"/>
@@ -2910,7 +3622,7 @@
                 <w:sz w:val="24"/>
                 <w:szCs w:val="20"/>
               </w:rPr>
-              <w:t xml:space="preserve"> RESTful web service</w:t>
+              <w:t xml:space="preserve"> web services and</w:t>
             </w:r>
             <w:r>
               <w:rPr>
@@ -2919,8 +3631,9 @@
                 <w:sz w:val="24"/>
                 <w:szCs w:val="20"/>
               </w:rPr>
-              <w:t>s and</w:t>
-            </w:r>
+              <w:t xml:space="preserve"> </w:t>
+            </w:r>
+            <w:proofErr w:type="spellStart"/>
             <w:r>
               <w:rPr>
                 <w:rFonts w:ascii="Calibri" w:hAnsi="Calibri"/>
@@ -2928,7 +3641,17 @@
                 <w:sz w:val="24"/>
                 <w:szCs w:val="20"/>
               </w:rPr>
-              <w:t xml:space="preserve"> Postgre SQL database. </w:t>
+              <w:t>Postgre</w:t>
+            </w:r>
+            <w:proofErr w:type="spellEnd"/>
+            <w:r>
+              <w:rPr>
+                <w:rFonts w:ascii="Calibri" w:hAnsi="Calibri"/>
+                <w:bCs/>
+                <w:sz w:val="24"/>
+                <w:szCs w:val="20"/>
+              </w:rPr>
+              <w:t xml:space="preserve"> SQL database. </w:t>
             </w:r>
           </w:p>
           <w:p>
@@ -3093,6 +3816,7 @@
                 <w:sz w:val="24"/>
                 <w:szCs w:val="24"/>
               </w:rPr>
+              <w:lastRenderedPageBreak/>
               <w:t>Communicating with iCloud storage from app usi</w:t>
             </w:r>
             <w:r>
@@ -3101,8 +3825,18 @@
                 <w:sz w:val="24"/>
                 <w:szCs w:val="24"/>
               </w:rPr>
-              <w:t>ng UIDocumentationViewControlle</w:t>
-            </w:r>
+              <w:t xml:space="preserve">ng </w:t>
+            </w:r>
+            <w:proofErr w:type="spellStart"/>
+            <w:r>
+              <w:rPr>
+                <w:rFonts w:ascii="Calibri" w:hAnsi="Calibri"/>
+                <w:sz w:val="24"/>
+                <w:szCs w:val="24"/>
+              </w:rPr>
+              <w:t>UIDocumentationViewControlle</w:t>
+            </w:r>
+            <w:proofErr w:type="spellEnd"/>
           </w:p>
           <w:p>
             <w:pPr>
@@ -3124,7 +3858,6 @@
                 <w:rFonts w:ascii="Calibri" w:hAnsi="Calibri"/>
                 <w:sz w:val="24"/>
               </w:rPr>
-              <w:lastRenderedPageBreak/>
               <w:t>Module, controller structuring based on the model view controller design pattern</w:t>
             </w:r>
           </w:p>
@@ -3142,6 +3875,7 @@
                 <w:szCs w:val="24"/>
               </w:rPr>
             </w:pPr>
+            <w:proofErr w:type="spellStart"/>
             <w:r>
               <w:rPr>
                 <w:rFonts w:ascii="Calibri" w:hAnsi="Calibri"/>
@@ -3150,14 +3884,25 @@
               </w:rPr>
               <w:t>Newrelic</w:t>
             </w:r>
+            <w:proofErr w:type="spellEnd"/>
             <w:r>
               <w:rPr>
                 <w:rFonts w:ascii="Calibri" w:hAnsi="Calibri"/>
                 <w:sz w:val="24"/>
                 <w:szCs w:val="24"/>
               </w:rPr>
-              <w:t xml:space="preserve"> and Splunk</w:t>
-            </w:r>
+              <w:t xml:space="preserve"> and </w:t>
+            </w:r>
+            <w:proofErr w:type="spellStart"/>
+            <w:r>
+              <w:rPr>
+                <w:rFonts w:ascii="Calibri" w:hAnsi="Calibri"/>
+                <w:sz w:val="24"/>
+                <w:szCs w:val="24"/>
+              </w:rPr>
+              <w:t>Splunk</w:t>
+            </w:r>
+            <w:proofErr w:type="spellEnd"/>
             <w:r>
               <w:rPr>
                 <w:rFonts w:ascii="Calibri" w:hAnsi="Calibri"/>
@@ -3793,6 +4538,7 @@
               </w:rPr>
               <w:t xml:space="preserve">arn, </w:t>
             </w:r>
+            <w:proofErr w:type="spellStart"/>
             <w:r>
               <w:rPr>
                 <w:rFonts w:ascii="Calibri" w:hAnsi="Calibri" w:cs="Verdana"/>
@@ -3803,7 +4549,14 @@
               <w:rPr>
                 <w:rFonts w:ascii="Calibri" w:hAnsi="Calibri" w:cs="Verdana"/>
               </w:rPr>
-              <w:t>hunk, HTML, CSS, Java</w:t>
+              <w:t>hunk</w:t>
+            </w:r>
+            <w:proofErr w:type="spellEnd"/>
+            <w:r>
+              <w:rPr>
+                <w:rFonts w:ascii="Calibri" w:hAnsi="Calibri" w:cs="Verdana"/>
+              </w:rPr>
+              <w:t>, HTML, CSS, Java</w:t>
             </w:r>
             <w:r>
               <w:rPr>
@@ -3839,7 +4592,21 @@
               <w:rPr>
                 <w:rFonts w:ascii="Calibri" w:hAnsi="Calibri" w:cs="Verdana"/>
               </w:rPr>
-              <w:t xml:space="preserve"> Visual Studio Code, Redux </w:t>
+              <w:t xml:space="preserve"> Visual Studio Code, </w:t>
+            </w:r>
+            <w:proofErr w:type="spellStart"/>
+            <w:r>
+              <w:rPr>
+                <w:rFonts w:ascii="Calibri" w:hAnsi="Calibri" w:cs="Verdana"/>
+              </w:rPr>
+              <w:t>Redux</w:t>
+            </w:r>
+            <w:proofErr w:type="spellEnd"/>
+            <w:r>
+              <w:rPr>
+                <w:rFonts w:ascii="Calibri" w:hAnsi="Calibri" w:cs="Verdana"/>
+              </w:rPr>
+              <w:t xml:space="preserve"> </w:t>
             </w:r>
             <w:r>
               <w:rPr>
@@ -3887,7 +4654,21 @@
               <w:rPr>
                 <w:rFonts w:ascii="Calibri" w:hAnsi="Calibri" w:cs="Verdana"/>
               </w:rPr>
-              <w:t xml:space="preserve"> Chome, Safari and IE</w:t>
+              <w:t xml:space="preserve"> </w:t>
+            </w:r>
+            <w:proofErr w:type="spellStart"/>
+            <w:r>
+              <w:rPr>
+                <w:rFonts w:ascii="Calibri" w:hAnsi="Calibri" w:cs="Verdana"/>
+              </w:rPr>
+              <w:t>Chome</w:t>
+            </w:r>
+            <w:proofErr w:type="spellEnd"/>
+            <w:r>
+              <w:rPr>
+                <w:rFonts w:ascii="Calibri" w:hAnsi="Calibri" w:cs="Verdana"/>
+              </w:rPr>
+              <w:t>, Safari and IE</w:t>
             </w:r>
           </w:p>
           <w:p>
@@ -3976,7 +4757,23 @@
                 <w:rFonts w:ascii="Calibri" w:hAnsi="Calibri"/>
                 <w:lang w:val="en-US"/>
               </w:rPr>
-              <w:t>The Negotiation/Vendor Income portion of C-NA is used by merchants and business partners to document and manage vendor income agreements. Vendor income is the general term for dollars’ vendors give Target for a variety of reasons (advertising funding, markdown allowances, slotting fees, volume rebates, etc.). The tool requires specific documentation to ensure Sarbanes-Oxley (SoX) compliance.</w:t>
+              <w:t>The Negotiation/Vendor Income portion of C-NA is used by merchants and business partners to document and manage vendor income agreements. Vendor income is the general term for dollars’ vendors give Target for a variety of reasons (advertising funding, markdown allowances, slotting fees, volume rebates, etc.). The tool requires specific documentation to ensure Sarbanes-Oxley (</w:t>
+            </w:r>
+            <w:proofErr w:type="spellStart"/>
+            <w:r>
+              <w:rPr>
+                <w:rFonts w:ascii="Calibri" w:hAnsi="Calibri"/>
+                <w:lang w:val="en-US"/>
+              </w:rPr>
+              <w:t>SoX</w:t>
+            </w:r>
+            <w:proofErr w:type="spellEnd"/>
+            <w:r>
+              <w:rPr>
+                <w:rFonts w:ascii="Calibri" w:hAnsi="Calibri"/>
+                <w:lang w:val="en-US"/>
+              </w:rPr>
+              <w:t>) compliance.</w:t>
             </w:r>
           </w:p>
           <w:p>
@@ -4106,6 +4903,7 @@
               </w:rPr>
               <w:t xml:space="preserve">arn, </w:t>
             </w:r>
+            <w:proofErr w:type="spellStart"/>
             <w:r>
               <w:rPr>
                 <w:rFonts w:ascii="Calibri" w:hAnsi="Calibri" w:cs="Verdana"/>
@@ -4116,7 +4914,14 @@
               <w:rPr>
                 <w:rFonts w:ascii="Calibri" w:hAnsi="Calibri" w:cs="Verdana"/>
               </w:rPr>
-              <w:t>hunk, HTML, CSS, Java</w:t>
+              <w:t>hunk</w:t>
+            </w:r>
+            <w:proofErr w:type="spellEnd"/>
+            <w:r>
+              <w:rPr>
+                <w:rFonts w:ascii="Calibri" w:hAnsi="Calibri" w:cs="Verdana"/>
+              </w:rPr>
+              <w:t>, HTML, CSS, Java</w:t>
             </w:r>
             <w:r>
               <w:rPr>
@@ -4152,7 +4957,21 @@
               <w:rPr>
                 <w:rFonts w:ascii="Calibri" w:hAnsi="Calibri" w:cs="Verdana"/>
               </w:rPr>
-              <w:t xml:space="preserve"> Visual Studio Code, Redux </w:t>
+              <w:t xml:space="preserve"> Visual Studio Code, </w:t>
+            </w:r>
+            <w:proofErr w:type="spellStart"/>
+            <w:r>
+              <w:rPr>
+                <w:rFonts w:ascii="Calibri" w:hAnsi="Calibri" w:cs="Verdana"/>
+              </w:rPr>
+              <w:t>Redux</w:t>
+            </w:r>
+            <w:proofErr w:type="spellEnd"/>
+            <w:r>
+              <w:rPr>
+                <w:rFonts w:ascii="Calibri" w:hAnsi="Calibri" w:cs="Verdana"/>
+              </w:rPr>
+              <w:t xml:space="preserve"> </w:t>
             </w:r>
             <w:r>
               <w:rPr>
@@ -4194,13 +5013,28 @@
                 <w:rFonts w:ascii="Calibri" w:hAnsi="Calibri" w:cs="Verdana"/>
                 <w:b/>
               </w:rPr>
+              <w:lastRenderedPageBreak/>
               <w:t>Environment:</w:t>
             </w:r>
             <w:r>
               <w:rPr>
                 <w:rFonts w:ascii="Calibri" w:hAnsi="Calibri" w:cs="Verdana"/>
               </w:rPr>
-              <w:t xml:space="preserve"> Chome, Safari and IE</w:t>
+              <w:t xml:space="preserve"> </w:t>
+            </w:r>
+            <w:proofErr w:type="spellStart"/>
+            <w:r>
+              <w:rPr>
+                <w:rFonts w:ascii="Calibri" w:hAnsi="Calibri" w:cs="Verdana"/>
+              </w:rPr>
+              <w:t>Chome</w:t>
+            </w:r>
+            <w:proofErr w:type="spellEnd"/>
+            <w:r>
+              <w:rPr>
+                <w:rFonts w:ascii="Calibri" w:hAnsi="Calibri" w:cs="Verdana"/>
+              </w:rPr>
+              <w:t>, Safari and IE</w:t>
             </w:r>
           </w:p>
           <w:p>
@@ -4363,7 +5197,21 @@
               <w:rPr>
                 <w:rFonts w:ascii="Calibri" w:hAnsi="Calibri" w:cs="Verdana"/>
               </w:rPr>
-              <w:t xml:space="preserve"> Xcode, Storyboard and Interface builder.</w:t>
+              <w:t xml:space="preserve"> </w:t>
+            </w:r>
+            <w:proofErr w:type="spellStart"/>
+            <w:r>
+              <w:rPr>
+                <w:rFonts w:ascii="Calibri" w:hAnsi="Calibri" w:cs="Verdana"/>
+              </w:rPr>
+              <w:t>Xcode</w:t>
+            </w:r>
+            <w:proofErr w:type="spellEnd"/>
+            <w:r>
+              <w:rPr>
+                <w:rFonts w:ascii="Calibri" w:hAnsi="Calibri" w:cs="Verdana"/>
+              </w:rPr>
+              <w:t>, Storyboard and Interface builder.</w:t>
             </w:r>
           </w:p>
           <w:p>
@@ -4413,13 +5261,23 @@
                 <w:sz w:val="24"/>
               </w:rPr>
             </w:pPr>
+            <w:proofErr w:type="spellStart"/>
             <w:r>
               <w:rPr>
                 <w:rFonts w:ascii="Calibri" w:hAnsi="Calibri" w:cs="Verdana"/>
                 <w:b/>
                 <w:sz w:val="24"/>
               </w:rPr>
-              <w:t>Hurix Systems Pvt Ltd:</w:t>
+              <w:t>Hurix</w:t>
+            </w:r>
+            <w:proofErr w:type="spellEnd"/>
+            <w:r>
+              <w:rPr>
+                <w:rFonts w:ascii="Calibri" w:hAnsi="Calibri" w:cs="Verdana"/>
+                <w:b/>
+                <w:sz w:val="24"/>
+              </w:rPr>
+              <w:t xml:space="preserve"> Systems Pvt Ltd:</w:t>
             </w:r>
           </w:p>
           <w:p>
@@ -4437,13 +5295,23 @@
                 <w:u w:val="single"/>
               </w:rPr>
             </w:pPr>
+            <w:proofErr w:type="spellStart"/>
             <w:r>
               <w:rPr>
                 <w:rFonts w:ascii="Calibri" w:hAnsi="Calibri"/>
                 <w:b/>
                 <w:u w:val="single"/>
               </w:rPr>
-              <w:t>Kitaboo:</w:t>
+              <w:t>Kitaboo</w:t>
+            </w:r>
+            <w:proofErr w:type="spellEnd"/>
+            <w:r>
+              <w:rPr>
+                <w:rFonts w:ascii="Calibri" w:hAnsi="Calibri"/>
+                <w:b/>
+                <w:u w:val="single"/>
+              </w:rPr>
+              <w:t>:</w:t>
             </w:r>
           </w:p>
           <w:p>
@@ -4524,11 +5392,47 @@
               </w:rPr>
               <w:t xml:space="preserve"> </w:t>
             </w:r>
-            <w:r>
-              <w:rPr>
-                <w:rFonts w:ascii="Calibri" w:hAnsi="Calibri"/>
-              </w:rPr>
-              <w:t>Kitaboo is an advance eBook reader. It is capable of playing eBooks enriched with audio video contents. It is also capable of loading HTML activity for interactive learning. Kitaboo integrates with Kitaboo Digital Publishing and Distribution Platform, using which user can publish and distribute their content.</w:t>
+            <w:proofErr w:type="spellStart"/>
+            <w:r>
+              <w:rPr>
+                <w:rFonts w:ascii="Calibri" w:hAnsi="Calibri"/>
+              </w:rPr>
+              <w:t>Kitaboo</w:t>
+            </w:r>
+            <w:proofErr w:type="spellEnd"/>
+            <w:r>
+              <w:rPr>
+                <w:rFonts w:ascii="Calibri" w:hAnsi="Calibri"/>
+              </w:rPr>
+              <w:t xml:space="preserve"> is an advance eBook reader. It is capable of playing eBooks enriched with audio video contents. It is also capable of loading HTML activity for interactive learning. </w:t>
+            </w:r>
+            <w:proofErr w:type="spellStart"/>
+            <w:r>
+              <w:rPr>
+                <w:rFonts w:ascii="Calibri" w:hAnsi="Calibri"/>
+              </w:rPr>
+              <w:t>Kitaboo</w:t>
+            </w:r>
+            <w:proofErr w:type="spellEnd"/>
+            <w:r>
+              <w:rPr>
+                <w:rFonts w:ascii="Calibri" w:hAnsi="Calibri"/>
+              </w:rPr>
+              <w:t xml:space="preserve"> integrates with </w:t>
+            </w:r>
+            <w:proofErr w:type="spellStart"/>
+            <w:r>
+              <w:rPr>
+                <w:rFonts w:ascii="Calibri" w:hAnsi="Calibri"/>
+              </w:rPr>
+              <w:t>Kitaboo</w:t>
+            </w:r>
+            <w:proofErr w:type="spellEnd"/>
+            <w:r>
+              <w:rPr>
+                <w:rFonts w:ascii="Calibri" w:hAnsi="Calibri"/>
+              </w:rPr>
+              <w:t xml:space="preserve"> Digital Publishing and Distribution Platform, using which user can publish and distribute their content.</w:t>
             </w:r>
           </w:p>
           <w:p>
@@ -4586,7 +5490,21 @@
               <w:rPr>
                 <w:rFonts w:ascii="Calibri" w:hAnsi="Calibri" w:cs="Verdana"/>
               </w:rPr>
-              <w:t xml:space="preserve"> Xcode, Interface builder and Storyboard. </w:t>
+              <w:t xml:space="preserve"> </w:t>
+            </w:r>
+            <w:proofErr w:type="spellStart"/>
+            <w:r>
+              <w:rPr>
+                <w:rFonts w:ascii="Calibri" w:hAnsi="Calibri" w:cs="Verdana"/>
+              </w:rPr>
+              <w:t>Xcode</w:t>
+            </w:r>
+            <w:proofErr w:type="spellEnd"/>
+            <w:r>
+              <w:rPr>
+                <w:rFonts w:ascii="Calibri" w:hAnsi="Calibri" w:cs="Verdana"/>
+              </w:rPr>
+              <w:t xml:space="preserve">, Interface builder and Storyboard. </w:t>
             </w:r>
           </w:p>
           <w:p>
@@ -4636,7 +5554,27 @@
                 <w:bCs/>
                 <w:shd w:val="clear" w:color="auto" w:fill="FFFFFF"/>
               </w:rPr>
-              <w:t>McGraw-Hill K-12 ConnectED Mobile:</w:t>
+              <w:t xml:space="preserve">McGraw-Hill K-12 </w:t>
+            </w:r>
+            <w:proofErr w:type="spellStart"/>
+            <w:r>
+              <w:rPr>
+                <w:rFonts w:ascii="Calibri" w:hAnsi="Calibri"/>
+                <w:b/>
+                <w:bCs/>
+                <w:shd w:val="clear" w:color="auto" w:fill="FFFFFF"/>
+              </w:rPr>
+              <w:t>ConnectED</w:t>
+            </w:r>
+            <w:proofErr w:type="spellEnd"/>
+            <w:r>
+              <w:rPr>
+                <w:rFonts w:ascii="Calibri" w:hAnsi="Calibri"/>
+                <w:b/>
+                <w:bCs/>
+                <w:shd w:val="clear" w:color="auto" w:fill="FFFFFF"/>
+              </w:rPr>
+              <w:t xml:space="preserve"> Mobile:</w:t>
             </w:r>
           </w:p>
           <w:p>
@@ -4723,13 +5661,23 @@
               </w:rPr>
               <w:t xml:space="preserve"> </w:t>
             </w:r>
+            <w:proofErr w:type="spellStart"/>
             <w:r>
               <w:rPr>
                 <w:rFonts w:ascii="Calibri" w:hAnsi="Calibri"/>
                 <w:bCs/>
                 <w:shd w:val="clear" w:color="auto" w:fill="FFFFFF"/>
               </w:rPr>
-              <w:t xml:space="preserve">ConnectED </w:t>
+              <w:t>ConnectED</w:t>
+            </w:r>
+            <w:proofErr w:type="spellEnd"/>
+            <w:r>
+              <w:rPr>
+                <w:rFonts w:ascii="Calibri" w:hAnsi="Calibri"/>
+                <w:bCs/>
+                <w:shd w:val="clear" w:color="auto" w:fill="FFFFFF"/>
+              </w:rPr>
+              <w:t xml:space="preserve"> </w:t>
             </w:r>
             <w:r>
               <w:rPr>
@@ -4793,7 +5741,21 @@
               <w:rPr>
                 <w:rFonts w:ascii="Calibri" w:hAnsi="Calibri" w:cs="Verdana"/>
               </w:rPr>
-              <w:t xml:space="preserve"> Xcode, Interface builder. </w:t>
+              <w:t xml:space="preserve"> </w:t>
+            </w:r>
+            <w:proofErr w:type="spellStart"/>
+            <w:r>
+              <w:rPr>
+                <w:rFonts w:ascii="Calibri" w:hAnsi="Calibri" w:cs="Verdana"/>
+              </w:rPr>
+              <w:t>Xcode</w:t>
+            </w:r>
+            <w:proofErr w:type="spellEnd"/>
+            <w:r>
+              <w:rPr>
+                <w:rFonts w:ascii="Calibri" w:hAnsi="Calibri" w:cs="Verdana"/>
+              </w:rPr>
+              <w:t xml:space="preserve">, Interface builder. </w:t>
             </w:r>
           </w:p>
           <w:p>
@@ -4851,7 +5813,6 @@
                 <w:rFonts w:ascii="Calibri" w:hAnsi="Calibri"/>
                 <w:b/>
               </w:rPr>
-              <w:lastRenderedPageBreak/>
               <w:t>Media fix:</w:t>
             </w:r>
           </w:p>
@@ -4939,12 +5900,53 @@
               </w:rPr>
               <w:t xml:space="preserve"> </w:t>
             </w:r>
+            <w:proofErr w:type="spellStart"/>
             <w:r>
               <w:rPr>
                 <w:rFonts w:ascii="Calibri" w:hAnsi="Calibri"/>
                 <w:bCs/>
               </w:rPr>
-              <w:t>MediaPix is an interactive Media book Reader App. The App comes in a stunning design with refreshing interface that enables media book download capabilities and a host of features to enhance users key lifetime memories. MediaPix seamlessly integrates to provide user impactful multimedia stories of the key events of his life with photos, videos, audios and text. MediaPix combines with its Digital Publishing and Distribution Platform to enable user to publish and share his weddings, travel, birthday and other stories securely with family and friends.</w:t>
+              <w:t>MediaPix</w:t>
+            </w:r>
+            <w:proofErr w:type="spellEnd"/>
+            <w:r>
+              <w:rPr>
+                <w:rFonts w:ascii="Calibri" w:hAnsi="Calibri"/>
+                <w:bCs/>
+              </w:rPr>
+              <w:t xml:space="preserve"> is an interactive Media book Reader App. The App comes in a stunning design with refreshing interface that enables media book download capabilities and a host of features to enhance users key lifetime memories. </w:t>
+            </w:r>
+            <w:proofErr w:type="spellStart"/>
+            <w:r>
+              <w:rPr>
+                <w:rFonts w:ascii="Calibri" w:hAnsi="Calibri"/>
+                <w:bCs/>
+              </w:rPr>
+              <w:t>MediaPix</w:t>
+            </w:r>
+            <w:proofErr w:type="spellEnd"/>
+            <w:r>
+              <w:rPr>
+                <w:rFonts w:ascii="Calibri" w:hAnsi="Calibri"/>
+                <w:bCs/>
+              </w:rPr>
+              <w:t xml:space="preserve"> seamlessly integrates to provide user impactful multimedia stories of the key events of his life with photos, videos, audios and text. </w:t>
+            </w:r>
+            <w:proofErr w:type="spellStart"/>
+            <w:r>
+              <w:rPr>
+                <w:rFonts w:ascii="Calibri" w:hAnsi="Calibri"/>
+                <w:bCs/>
+              </w:rPr>
+              <w:t>MediaPix</w:t>
+            </w:r>
+            <w:proofErr w:type="spellEnd"/>
+            <w:r>
+              <w:rPr>
+                <w:rFonts w:ascii="Calibri" w:hAnsi="Calibri"/>
+                <w:bCs/>
+              </w:rPr>
+              <w:t xml:space="preserve"> combines with its Digital Publishing and Distribution Platform to enable user to publish and share his weddings, travel, birthday and other stories securely with family and friends.</w:t>
             </w:r>
           </w:p>
           <w:p>
@@ -5003,7 +6005,21 @@
               <w:rPr>
                 <w:rFonts w:ascii="Calibri" w:hAnsi="Calibri" w:cs="Verdana"/>
               </w:rPr>
-              <w:t xml:space="preserve"> Xcode, Interface builder and Storyboard. </w:t>
+              <w:t xml:space="preserve"> </w:t>
+            </w:r>
+            <w:proofErr w:type="spellStart"/>
+            <w:r>
+              <w:rPr>
+                <w:rFonts w:ascii="Calibri" w:hAnsi="Calibri" w:cs="Verdana"/>
+              </w:rPr>
+              <w:t>Xcode</w:t>
+            </w:r>
+            <w:proofErr w:type="spellEnd"/>
+            <w:r>
+              <w:rPr>
+                <w:rFonts w:ascii="Calibri" w:hAnsi="Calibri" w:cs="Verdana"/>
+              </w:rPr>
+              <w:t xml:space="preserve">, Interface builder and Storyboard. </w:t>
             </w:r>
           </w:p>
           <w:p>
@@ -10455,7 +11471,7 @@
 </file>
 
 <file path=customXml/itemProps1.xml><?xml version="1.0" encoding="utf-8"?>
-<ds:datastoreItem xmlns:ds="http://schemas.openxmlformats.org/officeDocument/2006/customXml" ds:itemID="{43676D27-9CAB-8747-8190-D29B333CF114}">
+<ds:datastoreItem xmlns:ds="http://schemas.openxmlformats.org/officeDocument/2006/customXml" ds:itemID="{A74884FD-3B45-1041-A580-5F398A1CFCDF}">
   <ds:schemaRefs>
     <ds:schemaRef ds:uri="http://schemas.openxmlformats.org/officeDocument/2006/bibliography"/>
   </ds:schemaRefs>

</xml_diff>